<commit_message>
cannon design doc update
update sequence diagram in cannon design doc
</commit_message>
<xml_diff>
--- a/AssessedWork/4. Cannon simple motion/Design_Doc.docx
+++ b/AssessedWork/4. Cannon simple motion/Design_Doc.docx
@@ -53,7 +53,15 @@
         </w:numPr>
       </w:pPr>
       <w:r>
-        <w:t xml:space="preserve">ASSESSED the simpleMotion sample is missing a cannon ball, if you look in the cannon.png texture you can see the sprite for it. </w:t>
+        <w:t xml:space="preserve">ASSESSED the </w:t>
+      </w:r>
+      <w:proofErr w:type="spellStart"/>
+      <w:r>
+        <w:t>simpleMotion</w:t>
+      </w:r>
+      <w:proofErr w:type="spellEnd"/>
+      <w:r>
+        <w:t xml:space="preserve"> sample is missing a cannon ball, if you look in the cannon.png texture you can see the sprite for it. </w:t>
       </w:r>
     </w:p>
     <w:p>
@@ -65,7 +73,23 @@
         </w:numPr>
       </w:pPr>
       <w:r>
-        <w:t>Game.cpp and Game.h contain multiple classes and it’s messy, break them out into separate cpp/h files.</w:t>
+        <w:t xml:space="preserve">Game.cpp and </w:t>
+      </w:r>
+      <w:proofErr w:type="spellStart"/>
+      <w:r>
+        <w:t>Game.h</w:t>
+      </w:r>
+      <w:proofErr w:type="spellEnd"/>
+      <w:r>
+        <w:t xml:space="preserve"> contain multiple classes and it’s messy, break them out into separate </w:t>
+      </w:r>
+      <w:proofErr w:type="spellStart"/>
+      <w:r>
+        <w:t>cpp</w:t>
+      </w:r>
+      <w:proofErr w:type="spellEnd"/>
+      <w:r>
+        <w:t>/h files.</w:t>
       </w:r>
     </w:p>
     <w:p>
@@ -161,7 +185,15 @@
         </w:drawing>
       </w:r>
       <w:r>
-        <w:t xml:space="preserve">Add a cannon ball (inherit from GameObj) that you can fire out of the cannon and it bounces around inside the walls. There should only be one cannon ball instance. Pressing fire repeatedly makes the cannon ball just restart back at the cannon. It moves in a straight line, bouncing off the four walls forever (unless you press fire again). The ball appears at the end of the cannon and flies off in the direct the cannon points. </w:t>
+        <w:t xml:space="preserve">Add a cannon ball (inherit from </w:t>
+      </w:r>
+      <w:proofErr w:type="spellStart"/>
+      <w:r>
+        <w:t>GameObj</w:t>
+      </w:r>
+      <w:proofErr w:type="spellEnd"/>
+      <w:r>
+        <w:t xml:space="preserve">) that you can fire out of the cannon and it bounces around inside the walls. There should only be one cannon ball instance. Pressing fire repeatedly makes the cannon ball just restart back at the cannon. It moves in a straight line, bouncing off the four walls forever (unless you press fire again). The ball appears at the end of the cannon and flies off in the direct the cannon points. </w:t>
       </w:r>
     </w:p>
     <w:p>
@@ -173,7 +205,15 @@
         </w:numPr>
       </w:pPr>
       <w:r>
-        <w:t>Produce the usual design docs, brief in this case as it’s not a major modification of the code, don’t forget to evidence you are using GiT.</w:t>
+        <w:t xml:space="preserve">Produce the usual design docs, brief in this case as it’s not a major modification of the code, don’t forget to evidence you are using </w:t>
+      </w:r>
+      <w:proofErr w:type="spellStart"/>
+      <w:r>
+        <w:t>GiT</w:t>
+      </w:r>
+      <w:proofErr w:type="spellEnd"/>
+      <w:r>
+        <w:t>.</w:t>
       </w:r>
     </w:p>
     <w:p>
@@ -247,16 +287,7 @@
     </w:p>
     <w:p>
       <w:r>
-        <w:t xml:space="preserve">The player uses left and right </w:t>
-      </w:r>
-      <w:r>
-        <w:t xml:space="preserve">arrow keys </w:t>
-      </w:r>
-      <w:r>
-        <w:t xml:space="preserve">to rotate the </w:t>
-      </w:r>
-      <w:r>
-        <w:t>cannon</w:t>
+        <w:t>The player uses left and right arrow keys to rotate the cannon</w:t>
       </w:r>
     </w:p>
     <w:p>
@@ -289,10 +320,10 @@
           <w:noProof/>
         </w:rPr>
         <w:drawing>
-          <wp:inline distT="0" distB="0" distL="0" distR="0" wp14:anchorId="0A8D91D8" wp14:editId="5E003A1E">
-            <wp:extent cx="5727700" cy="7489825"/>
-            <wp:effectExtent l="0" t="0" r="6350" b="0"/>
-            <wp:docPr id="6" name="Picture 6"/>
+          <wp:inline distT="0" distB="0" distL="0" distR="0" wp14:anchorId="6A6E5519" wp14:editId="2900832E">
+            <wp:extent cx="5727700" cy="7115810"/>
+            <wp:effectExtent l="0" t="0" r="6350" b="8890"/>
+            <wp:docPr id="1" name="Picture 1"/>
             <wp:cNvGraphicFramePr>
               <a:graphicFrameLocks xmlns:a="http://schemas.openxmlformats.org/drawingml/2006/main" noChangeAspect="1"/>
             </wp:cNvGraphicFramePr>
@@ -300,7 +331,7 @@
               <a:graphicData uri="http://schemas.openxmlformats.org/drawingml/2006/picture">
                 <pic:pic xmlns:pic="http://schemas.openxmlformats.org/drawingml/2006/picture">
                   <pic:nvPicPr>
-                    <pic:cNvPr id="0" name="Picture 2"/>
+                    <pic:cNvPr id="0" name="Picture 1"/>
                     <pic:cNvPicPr>
                       <a:picLocks noChangeAspect="1" noChangeArrowheads="1"/>
                     </pic:cNvPicPr>
@@ -321,7 +352,7 @@
                   <pic:spPr bwMode="auto">
                     <a:xfrm>
                       <a:off x="0" y="0"/>
-                      <a:ext cx="5727700" cy="7489825"/>
+                      <a:ext cx="5727700" cy="7115810"/>
                     </a:xfrm>
                     <a:prstGeom prst="rect">
                       <a:avLst/>
@@ -344,6 +375,7 @@
       </w:r>
     </w:p>
     <w:p/>
+    <w:p/>
     <w:p>
       <w:pPr>
         <w:pStyle w:val="Heading1"/>
@@ -402,9 +434,11 @@
             <w:tcW w:w="2817" w:type="dxa"/>
           </w:tcPr>
           <w:p>
+            <w:proofErr w:type="spellStart"/>
             <w:r>
               <w:t>Get_name</w:t>
             </w:r>
+            <w:proofErr w:type="spellEnd"/>
           </w:p>
         </w:tc>
         <w:tc>
@@ -1794,7 +1828,7 @@
 </file>
 
 <file path=customXml/itemProps1.xml><?xml version="1.0" encoding="utf-8"?>
-<ds:datastoreItem xmlns:ds="http://schemas.openxmlformats.org/officeDocument/2006/customXml" ds:itemID="{FF21928A-C6B9-4AE0-97F9-BADAB74ABCDA}">
+<ds:datastoreItem xmlns:ds="http://schemas.openxmlformats.org/officeDocument/2006/customXml" ds:itemID="{22845C06-7AA2-44F4-A6D9-8C081D2BA3DE}">
   <ds:schemaRefs>
     <ds:schemaRef ds:uri="http://schemas.openxmlformats.org/officeDocument/2006/bibliography"/>
   </ds:schemaRefs>

</xml_diff>